<commit_message>
tercer commit, archivos v03
</commit_message>
<xml_diff>
--- a/actividad1_Federico.docx
+++ b/actividad1_Federico.docx
@@ -19,7 +19,7 @@
                 <wp:positionV relativeFrom="page">
                   <wp:align>center</wp:align>
                 </wp:positionV>
-                <wp:extent cx="2195195" cy="9126220"/>
+                <wp:extent cx="2195830" cy="9126855"/>
                 <wp:effectExtent l="0" t="0" r="6985" b="7620"/>
                 <wp:wrapNone/>
                 <wp:docPr id="1" name="Grupo 15"/>
@@ -30,7 +30,7 @@
                       <wpg:grpSpPr>
                         <a:xfrm>
                           <a:off x="0" y="0"/>
-                          <a:ext cx="2194560" cy="9125640"/>
+                          <a:ext cx="2195280" cy="9126360"/>
                         </a:xfrm>
                       </wpg:grpSpPr>
                       <wps:wsp>
@@ -38,7 +38,7 @@
                         <wps:spPr>
                           <a:xfrm>
                             <a:off x="0" y="0"/>
-                            <a:ext cx="193680" cy="9125640"/>
+                            <a:ext cx="192960" cy="9126360"/>
                           </a:xfrm>
                           <a:prstGeom prst="rect">
                             <a:avLst/>
@@ -71,7 +71,7 @@
                         <wps:spPr>
                           <a:xfrm>
                             <a:off x="0" y="1467000"/>
-                            <a:ext cx="2194560" cy="551160"/>
+                            <a:ext cx="2195280" cy="550440"/>
                           </a:xfrm>
                           <a:prstGeom prst="homePlate">
                             <a:avLst>
@@ -124,7 +124,7 @@
                                   <w:iCs w:val="false"/>
                                   <w:smallCaps w:val="false"/>
                                   <w:caps w:val="false"/>
-                                  <w:rFonts w:ascii="Calibri" w:hAnsi="Calibri"/>
+                                  <w:rFonts w:asciiTheme="minorHAnsi" w:cstheme="minorBidi" w:eastAsiaTheme="minorHAnsi" w:hAnsiTheme="minorHAnsi" w:ascii="Calibri" w:hAnsi="Calibri"/>
                                   <w:color w:val="FFFFFF"/>
                                 </w:rPr>
                                 <w:t xml:space="preserve">     </w:t>
@@ -132,7 +132,7 @@
                             </w:p>
                           </w:txbxContent>
                         </wps:txbx>
-                        <wps:bodyPr rIns="182880" tIns="0" bIns="0" anchor="ctr">
+                        <wps:bodyPr lIns="90000" rIns="182880" tIns="0" bIns="0" anchor="ctr">
                           <a:noAutofit/>
                         </wps:bodyPr>
                       </wps:wsp>
@@ -140,8 +140,8 @@
                         <wpg:cNvGrpSpPr/>
                         <wpg:grpSpPr>
                           <a:xfrm>
-                            <a:off x="76320" y="4210200"/>
-                            <a:ext cx="2057400" cy="4910400"/>
+                            <a:off x="76320" y="4210560"/>
+                            <a:ext cx="2058120" cy="4910400"/>
                           </a:xfrm>
                         </wpg:grpSpPr>
                         <wpg:grpSp>
@@ -149,15 +149,15 @@
                           <wpg:grpSpPr>
                             <a:xfrm>
                               <a:off x="95040" y="0"/>
-                              <a:ext cx="1649880" cy="4910400"/>
+                              <a:ext cx="1650240" cy="4910400"/>
                             </a:xfrm>
                           </wpg:grpSpPr>
                           <wps:wsp>
                             <wps:cNvSpPr/>
                             <wps:spPr>
                               <a:xfrm>
-                                <a:off x="360000" y="3155040"/>
-                                <a:ext cx="304200" cy="1098720"/>
+                                <a:off x="360000" y="3156120"/>
+                                <a:ext cx="304200" cy="1098000"/>
                               </a:xfrm>
                               <a:custGeom>
                                 <a:avLst/>
@@ -218,8 +218,8 @@
                             <wps:cNvSpPr/>
                             <wps:spPr>
                               <a:xfrm>
-                                <a:off x="680040" y="4239000"/>
-                                <a:ext cx="290160" cy="671040"/>
+                                <a:off x="680760" y="4240080"/>
+                                <a:ext cx="289440" cy="670680"/>
                               </a:xfrm>
                               <a:custGeom>
                                 <a:avLst/>
@@ -284,7 +284,7 @@
                             <wps:spPr>
                               <a:xfrm>
                                 <a:off x="0" y="0"/>
-                                <a:ext cx="349200" cy="3177000"/>
+                                <a:ext cx="348480" cy="3177000"/>
                               </a:xfrm>
                               <a:custGeom>
                                 <a:avLst/>
@@ -384,7 +384,7 @@
                             <wps:cNvSpPr/>
                             <wps:spPr>
                               <a:xfrm>
-                                <a:off x="315000" y="1022040"/>
+                                <a:off x="315000" y="1022400"/>
                                 <a:ext cx="111600" cy="2132280"/>
                               </a:xfrm>
                               <a:custGeom>
@@ -479,8 +479,8 @@
                             <wps:cNvSpPr/>
                             <wps:spPr>
                               <a:xfrm>
-                                <a:off x="349920" y="3177360"/>
-                                <a:ext cx="384120" cy="1570320"/>
+                                <a:off x="349920" y="3178440"/>
+                                <a:ext cx="384120" cy="1569600"/>
                               </a:xfrm>
                               <a:custGeom>
                                 <a:avLst/>
@@ -571,8 +571,8 @@
                             <wps:cNvSpPr/>
                             <wps:spPr>
                               <a:xfrm>
-                                <a:off x="755280" y="4738320"/>
-                                <a:ext cx="82080" cy="171360"/>
+                                <a:off x="755640" y="4739040"/>
+                                <a:ext cx="81360" cy="170640"/>
                               </a:xfrm>
                               <a:custGeom>
                                 <a:avLst/>
@@ -621,8 +621,8 @@
                             <wps:cNvSpPr/>
                             <wps:spPr>
                               <a:xfrm>
-                                <a:off x="338040" y="3054960"/>
-                                <a:ext cx="36720" cy="231840"/>
+                                <a:off x="338040" y="3055680"/>
+                                <a:ext cx="36360" cy="231120"/>
                               </a:xfrm>
                               <a:custGeom>
                                 <a:avLst/>
@@ -674,7 +674,7 @@
                             <wps:cNvSpPr/>
                             <wps:spPr>
                               <a:xfrm>
-                                <a:off x="664920" y="2325960"/>
+                                <a:off x="665640" y="2325960"/>
                                 <a:ext cx="984960" cy="1912680"/>
                               </a:xfrm>
                               <a:custGeom>
@@ -802,8 +802,8 @@
                             <wps:cNvSpPr/>
                             <wps:spPr>
                               <a:xfrm>
-                                <a:off x="664920" y="4253760"/>
-                                <a:ext cx="89640" cy="483840"/>
+                                <a:off x="665640" y="4254480"/>
+                                <a:ext cx="88920" cy="483120"/>
                               </a:xfrm>
                               <a:custGeom>
                                 <a:avLst/>
@@ -873,8 +873,8 @@
                             <wps:cNvSpPr/>
                             <wps:spPr>
                               <a:xfrm>
-                                <a:off x="735480" y="4748400"/>
-                                <a:ext cx="76680" cy="162000"/>
+                                <a:off x="736200" y="4749120"/>
+                                <a:ext cx="76320" cy="161280"/>
                               </a:xfrm>
                               <a:custGeom>
                                 <a:avLst/>
@@ -920,8 +920,8 @@
                             <wps:cNvSpPr/>
                             <wps:spPr>
                               <a:xfrm>
-                                <a:off x="664920" y="4196520"/>
-                                <a:ext cx="17280" cy="104040"/>
+                                <a:off x="665640" y="4197600"/>
+                                <a:ext cx="16560" cy="103680"/>
                               </a:xfrm>
                               <a:custGeom>
                                 <a:avLst/>
@@ -973,8 +973,8 @@
                             <wps:cNvSpPr/>
                             <wps:spPr>
                               <a:xfrm>
-                                <a:off x="703080" y="4616280"/>
-                                <a:ext cx="111600" cy="294120"/>
+                                <a:off x="703800" y="4617360"/>
+                                <a:ext cx="111240" cy="293400"/>
                               </a:xfrm>
                               <a:custGeom>
                                 <a:avLst/>
@@ -1037,14 +1037,14 @@
                           <wpg:grpSpPr>
                             <a:xfrm>
                               <a:off x="0" y="968400"/>
-                              <a:ext cx="2057400" cy="3942000"/>
+                              <a:ext cx="2058120" cy="3942000"/>
                             </a:xfrm>
                           </wpg:grpSpPr>
                           <wps:wsp>
                             <wps:cNvSpPr/>
                             <wps:spPr>
                               <a:xfrm>
-                                <a:off x="89280" y="1267920"/>
+                                <a:off x="89280" y="1268280"/>
                                 <a:ext cx="466200" cy="1677600"/>
                               </a:xfrm>
                               <a:custGeom>
@@ -1110,8 +1110,8 @@
                             <wps:cNvSpPr/>
                             <wps:spPr>
                               <a:xfrm>
-                                <a:off x="582840" y="2916360"/>
-                                <a:ext cx="440640" cy="1024920"/>
+                                <a:off x="583560" y="2917440"/>
+                                <a:ext cx="439920" cy="1024200"/>
                               </a:xfrm>
                               <a:custGeom>
                                 <a:avLst/>
@@ -1180,7 +1180,7 @@
                             <wps:spPr>
                               <a:xfrm>
                                 <a:off x="0" y="847080"/>
-                                <a:ext cx="74160" cy="450720"/>
+                                <a:ext cx="73800" cy="450360"/>
                               </a:xfrm>
                               <a:custGeom>
                                 <a:avLst/>
@@ -1236,7 +1236,7 @@
                             <wps:cNvSpPr/>
                             <wps:spPr>
                               <a:xfrm>
-                                <a:off x="74880" y="1297800"/>
+                                <a:off x="74880" y="1298160"/>
                                 <a:ext cx="589320" cy="2397600"/>
                               </a:xfrm>
                               <a:custGeom>
@@ -1332,8 +1332,8 @@
                             <wps:cNvSpPr/>
                             <wps:spPr>
                               <a:xfrm>
-                                <a:off x="694440" y="3677760"/>
-                                <a:ext cx="122400" cy="264240"/>
+                                <a:off x="695160" y="3678480"/>
+                                <a:ext cx="122040" cy="263520"/>
                               </a:xfrm>
                               <a:custGeom>
                                 <a:avLst/>
@@ -1386,8 +1386,8 @@
                             <wps:cNvSpPr/>
                             <wps:spPr>
                               <a:xfrm>
-                                <a:off x="59400" y="1114920"/>
-                                <a:ext cx="55080" cy="353520"/>
+                                <a:off x="59400" y="1115280"/>
+                                <a:ext cx="54720" cy="353160"/>
                               </a:xfrm>
                               <a:custGeom>
                                 <a:avLst/>
@@ -1443,7 +1443,7 @@
                             <wps:cNvSpPr/>
                             <wps:spPr>
                               <a:xfrm>
-                                <a:off x="556200" y="0"/>
+                                <a:off x="556920" y="0"/>
                                 <a:ext cx="1501200" cy="2916000"/>
                               </a:xfrm>
                               <a:custGeom>
@@ -1575,8 +1575,8 @@
                             <wps:cNvSpPr/>
                             <wps:spPr>
                               <a:xfrm>
-                                <a:off x="556200" y="2946240"/>
-                                <a:ext cx="137880" cy="730080"/>
+                                <a:off x="556920" y="2946960"/>
+                                <a:ext cx="137160" cy="729720"/>
                               </a:xfrm>
                               <a:custGeom>
                                 <a:avLst/>
@@ -1650,8 +1650,8 @@
                             <wps:cNvSpPr/>
                             <wps:spPr>
                               <a:xfrm>
-                                <a:off x="664560" y="3696120"/>
-                                <a:ext cx="114840" cy="245880"/>
+                                <a:off x="665280" y="3697200"/>
+                                <a:ext cx="114480" cy="245160"/>
                               </a:xfrm>
                               <a:custGeom>
                                 <a:avLst/>
@@ -1701,8 +1701,8 @@
                             <wps:cNvSpPr/>
                             <wps:spPr>
                               <a:xfrm>
-                                <a:off x="556200" y="2853360"/>
-                                <a:ext cx="25560" cy="160200"/>
+                                <a:off x="556920" y="2854440"/>
+                                <a:ext cx="24840" cy="159480"/>
                               </a:xfrm>
                               <a:custGeom>
                                 <a:avLst/>
@@ -1758,8 +1758,8 @@
                             <wps:cNvSpPr/>
                             <wps:spPr>
                               <a:xfrm>
-                                <a:off x="612720" y="3490920"/>
-                                <a:ext cx="170640" cy="450720"/>
+                                <a:off x="613440" y="3492000"/>
+                                <a:ext cx="170280" cy="450360"/>
                               </a:xfrm>
                               <a:custGeom>
                                 <a:avLst/>
@@ -1836,8 +1836,8 @@
           </mc:Choice>
           <mc:Fallback>
             <w:pict>
-              <v:group id="shape_0" alt="Grupo 15" style="position:absolute;margin-left:23.8pt;margin-top:61.65pt;width:172.8pt;height:718.55pt" coordorigin="476,1233" coordsize="3456,14371">
-                <v:rect id="shape_0" ID="Rectángulo 16" fillcolor="#44546a" stroked="f" style="position:absolute;left:476;top:1233;width:304;height:14370;mso-wrap-style:none;v-text-anchor:middle;mso-position-horizontal-relative:page;mso-position-vertical:center;mso-position-vertical-relative:page">
+              <v:group id="shape_0" alt="Grupo 15" style="position:absolute;margin-left:23.8pt;margin-top:61.65pt;width:172.85pt;height:718.6pt" coordorigin="476,1233" coordsize="3457,14372">
+                <v:rect id="shape_0" fillcolor="#44546a" stroked="f" style="position:absolute;left:476;top:1233;width:303;height:14371;mso-wrap-style:none;v-text-anchor:middle;mso-position-horizontal-relative:page;mso-position-vertical:center;mso-position-vertical-relative:page">
                   <v:fill o:detectmouseclick="t" type="solid" color2="#bbab95"/>
                   <v:stroke color="#3465a4" weight="12600" joinstyle="miter" endcap="flat"/>
                   <w10:wrap type="none"/>
@@ -1857,7 +1857,7 @@
                     <v:h position="@2,0"/>
                   </v:handles>
                 </v:shapetype>
-                <v:shape id="shape_0" ID="Pentágono 4" fillcolor="#4472c4" stroked="f" style="position:absolute;left:476;top:3543;width:3455;height:867;mso-wrap-style:square;v-text-anchor:middle;mso-position-horizontal-relative:page;mso-position-vertical:center;mso-position-vertical-relative:page" type="shapetype_15">
+                <v:shape id="shape_0" fillcolor="#4472c4" stroked="f" style="position:absolute;left:476;top:3543;width:3456;height:866;mso-wrap-style:square;v-text-anchor:middle;mso-position-horizontal-relative:page;mso-position-vertical:center;mso-position-vertical-relative:page" type="shapetype_15">
                   <v:textbox>
                     <w:txbxContent>
                       <w:p>
@@ -1883,7 +1883,7 @@
                             <w:iCs w:val="false"/>
                             <w:smallCaps w:val="false"/>
                             <w:caps w:val="false"/>
-                            <w:rFonts w:ascii="Calibri" w:hAnsi="Calibri"/>
+                            <w:rFonts w:asciiTheme="minorHAnsi" w:cstheme="minorBidi" w:eastAsiaTheme="minorHAnsi" w:hAnsiTheme="minorHAnsi" w:ascii="Calibri" w:hAnsi="Calibri"/>
                             <w:color w:val="FFFFFF"/>
                           </w:rPr>
                           <w:t xml:space="preserve">     </w:t>
@@ -1894,9 +1894,9 @@
                   <v:fill o:detectmouseclick="t" type="solid" color2="#bb8d3b"/>
                   <v:stroke color="#3465a4" weight="12600" joinstyle="miter" endcap="flat"/>
                 </v:shape>
-                <v:group id="shape_0" alt="Grupo 18" style="position:absolute;left:596;top:7863;width:3240;height:7733">
-                  <v:group id="shape_0" alt="Grupo 19" style="position:absolute;left:746;top:7863;width:2598;height:7733"/>
-                  <v:group id="shape_0" alt="Grupo 32" style="position:absolute;left:596;top:9388;width:3240;height:6208"/>
+                <v:group id="shape_0" style="position:absolute;left:596;top:7864;width:3241;height:7734">
+                  <v:group id="shape_0" style="position:absolute;left:746;top:7864;width:2599;height:7734"/>
+                  <v:group id="shape_0" style="position:absolute;left:596;top:9389;width:3241;height:6209"/>
                 </v:group>
               </v:group>
             </w:pict>
@@ -1957,22 +1957,15 @@
                                 <w:sz w:val="72"/>
                               </w:rPr>
                             </w:pPr>
-                            <w:sdt>
-                              <w:sdtPr>
-                                <w:alias w:val="Título"/>
-                              </w:sdtPr>
-                              <w:sdtContent>
-                                <w:r>
-                                  <w:rPr>
-                                    <w:rFonts w:eastAsia="" w:cs="" w:ascii="Calibri Light" w:hAnsi="Calibri Light" w:asciiTheme="majorHAnsi" w:cstheme="majorBidi" w:eastAsiaTheme="majorEastAsia" w:hAnsiTheme="majorHAnsi"/>
-                                    <w:color w:val="262626" w:themeColor="text1" w:themeTint="d9"/>
-                                    <w:sz w:val="72"/>
-                                    <w:szCs w:val="72"/>
-                                  </w:rPr>
-                                  <w:t>Actividad 1</w:t>
-                                </w:r>
-                              </w:sdtContent>
-                            </w:sdt>
+                            <w:r>
+                              <w:rPr>
+                                <w:rFonts w:eastAsia="" w:cs="" w:ascii="Calibri Light" w:hAnsi="Calibri Light" w:asciiTheme="majorHAnsi" w:cstheme="majorBidi" w:eastAsiaTheme="majorEastAsia" w:hAnsiTheme="majorHAnsi"/>
+                                <w:color w:val="262626" w:themeColor="text1" w:themeTint="d9"/>
+                                <w:sz w:val="72"/>
+                                <w:szCs w:val="72"/>
+                              </w:rPr>
+                              <w:t>Actividad 1</w:t>
+                            </w:r>
                           </w:p>
                           <w:p>
                             <w:pPr>
@@ -2032,24 +2025,15 @@
                           <w:sz w:val="72"/>
                         </w:rPr>
                       </w:pPr>
-                      <w:sdt>
-                        <w:sdtPr>
-                          <w:text/>
-                          <w:dataBinding w:prefixMappings="xmlns:ns0='http://purl.org/dc/elements/1.1/' xmlns:ns1='http://schemas.openxmlformats.org/package/2006/metadata/core-properties' " w:xpath="/ns1:coreProperties[1]/ns0:title[1]" w:storeItemID="{6C3C8BC8-F283-45AE-878A-BAB7291924A1}"/>
-                          <w:alias w:val="Título"/>
-                        </w:sdtPr>
-                        <w:sdtContent>
-                          <w:r>
-                            <w:rPr>
-                              <w:rFonts w:eastAsia="" w:cs="" w:ascii="Calibri Light" w:hAnsi="Calibri Light" w:asciiTheme="majorHAnsi" w:cstheme="majorBidi" w:eastAsiaTheme="majorEastAsia" w:hAnsiTheme="majorHAnsi"/>
-                              <w:color w:val="262626" w:themeColor="text1" w:themeTint="d9"/>
-                              <w:sz w:val="72"/>
-                              <w:szCs w:val="72"/>
-                            </w:rPr>
-                            <w:t>Actividad 1</w:t>
-                          </w:r>
-                        </w:sdtContent>
-                      </w:sdt>
+                      <w:r>
+                        <w:rPr>
+                          <w:rFonts w:eastAsia="" w:cs="" w:ascii="Calibri Light" w:hAnsi="Calibri Light" w:asciiTheme="majorHAnsi" w:cstheme="majorBidi" w:eastAsiaTheme="majorEastAsia" w:hAnsiTheme="majorHAnsi"/>
+                          <w:color w:val="262626" w:themeColor="text1" w:themeTint="d9"/>
+                          <w:sz w:val="72"/>
+                          <w:szCs w:val="72"/>
+                        </w:rPr>
+                        <w:t>Actividad 1</w:t>
+                      </w:r>
                     </w:p>
                     <w:p>
                       <w:pPr>
@@ -2095,7 +2079,7 @@
                   <wp:posOffset>3175000</wp:posOffset>
                 </wp:positionH>
                 <wp:positionV relativeFrom="page">
-                  <wp:posOffset>9435465</wp:posOffset>
+                  <wp:posOffset>9436100</wp:posOffset>
                 </wp:positionV>
                 <wp:extent cx="3446145" cy="339725"/>
                 <wp:effectExtent l="0" t="0" r="0" b="0"/>
@@ -2141,21 +2125,14 @@
                                 <w:szCs w:val="26"/>
                               </w:rPr>
                             </w:pPr>
-                            <w:sdt>
-                              <w:sdtPr>
-                                <w:alias w:val="Autor"/>
-                              </w:sdtPr>
-                              <w:sdtContent>
-                                <w:r>
-                                  <w:rPr>
-                                    <w:color w:val="4472C4" w:themeColor="accent1"/>
-                                    <w:sz w:val="26"/>
-                                    <w:szCs w:val="26"/>
-                                  </w:rPr>
-                                  <w:t>Federico Meyer Pose</w:t>
-                                </w:r>
-                              </w:sdtContent>
-                            </w:sdt>
+                            <w:r>
+                              <w:rPr>
+                                <w:color w:val="4472C4" w:themeColor="accent1"/>
+                                <w:sz w:val="26"/>
+                                <w:szCs w:val="26"/>
+                              </w:rPr>
+                              <w:t>Federico Meyer Pose</w:t>
+                            </w:r>
                           </w:p>
                           <w:p>
                             <w:pPr>
@@ -2201,7 +2178,7 @@
           </mc:Choice>
           <mc:Fallback>
             <w:pict>
-              <v:rect id="shape_0" ID="Cuadro de texto 44" stroked="f" style="position:absolute;margin-left:250pt;margin-top:742.95pt;width:271.25pt;height:26.65pt;mso-wrap-style:square;v-text-anchor:bottom;mso-position-horizontal-relative:page;mso-position-vertical-relative:page" wp14:anchorId="5C9F4477">
+              <v:rect id="shape_0" ID="Cuadro de texto 44" stroked="f" style="position:absolute;margin-left:250pt;margin-top:743pt;width:271.25pt;height:26.65pt;mso-wrap-style:square;v-text-anchor:bottom;mso-position-horizontal-relative:page;mso-position-vertical-relative:page" wp14:anchorId="5C9F4477">
                 <v:fill o:detectmouseclick="t" on="false"/>
                 <v:stroke color="#3465a4" weight="6480" joinstyle="round" endcap="flat"/>
                 <v:textbox>
@@ -2215,23 +2192,14 @@
                           <w:szCs w:val="26"/>
                         </w:rPr>
                       </w:pPr>
-                      <w:sdt>
-                        <w:sdtPr>
-                          <w:text/>
-                          <w:dataBinding w:prefixMappings="xmlns:ns0='http://purl.org/dc/elements/1.1/' xmlns:ns1='http://schemas.openxmlformats.org/package/2006/metadata/core-properties' " w:xpath="/ns1:coreProperties[1]/ns0:creator[1]" w:storeItemID="{6C3C8BC8-F283-45AE-878A-BAB7291924A1}"/>
-                          <w:alias w:val="Autor"/>
-                        </w:sdtPr>
-                        <w:sdtContent>
-                          <w:r>
-                            <w:rPr>
-                              <w:color w:val="4472C4" w:themeColor="accent1"/>
-                              <w:sz w:val="26"/>
-                              <w:szCs w:val="26"/>
-                            </w:rPr>
-                            <w:t>Federico Meyer Pose</w:t>
-                          </w:r>
-                        </w:sdtContent>
-                      </w:sdt>
+                      <w:r>
+                        <w:rPr>
+                          <w:color w:val="4472C4" w:themeColor="accent1"/>
+                          <w:sz w:val="26"/>
+                          <w:szCs w:val="26"/>
+                        </w:rPr>
+                        <w:t>Federico Meyer Pose</w:t>
+                      </w:r>
                     </w:p>
                     <w:p>
                       <w:pPr>
@@ -2271,7 +2239,11 @@
       </w:r>
       <w:r>
         <w:rPr/>
-        <w:t>v02</w:t>
+        <w:t>v0</w:t>
+      </w:r>
+      <w:r>
+        <w:rPr/>
+        <w:t>3</w:t>
       </w:r>
     </w:p>
     <w:p>
@@ -3533,6 +3505,7 @@
     <w:qFormat/>
     <w:pPr>
       <w:widowControl/>
+      <w:suppressAutoHyphens w:val="true"/>
       <w:bidi w:val="0"/>
       <w:spacing w:lineRule="auto" w:line="259" w:before="0" w:after="160"/>
       <w:jc w:val="left"/>
@@ -3669,17 +3642,18 @@
     <w:rsid w:val="00db614d"/>
     <w:pPr>
       <w:widowControl/>
+      <w:suppressAutoHyphens w:val="true"/>
       <w:bidi w:val="0"/>
       <w:spacing w:lineRule="auto" w:line="240" w:before="0" w:after="0"/>
       <w:jc w:val="left"/>
     </w:pPr>
     <w:rPr>
-      <w:rFonts w:eastAsia="" w:eastAsiaTheme="minorEastAsia" w:ascii="Calibri" w:hAnsi="Calibri" w:cs=""/>
+      <w:rFonts w:ascii="Calibri" w:hAnsi="Calibri" w:eastAsia="" w:cs="" w:eastAsiaTheme="minorEastAsia"/>
       <w:color w:val="auto"/>
       <w:kern w:val="0"/>
       <w:sz w:val="22"/>
       <w:szCs w:val="22"/>
-      <w:lang w:eastAsia="es-ES" w:val="es-ES" w:bidi="ar-SA"/>
+      <w:lang w:val="es-ES" w:eastAsia="es-ES" w:bidi="ar-SA"/>
     </w:rPr>
   </w:style>
   <w:style w:type="paragraph" w:styleId="Contenidodelmarco">

</xml_diff>